<commit_message>
Added text to antecedentes
</commit_message>
<xml_diff>
--- a/public/App tentupagina (Documento).docx
+++ b/public/App tentupagina (Documento).docx
@@ -654,9 +654,38 @@
         <w:pStyle w:val="Sinespaciado"/>
         <w:jc w:val="right"/>
       </w:pPr>
+      <w:bookmarkStart w:id="0" w:name="_GoBack"/>
+      <w:bookmarkEnd w:id="0"/>
       <w:r>
         <w:t>México</w:t>
       </w:r>
+    </w:p>
+    <w:p>
+      <w:pPr>
+        <w:spacing w:after="160"/>
+        <w:contextualSpacing w:val="0"/>
+        <w:jc w:val="left"/>
+      </w:pPr>
+      <w:r>
+        <w:br w:type="page"/>
+      </w:r>
+    </w:p>
+    <w:p>
+      <w:pPr>
+        <w:spacing w:after="160"/>
+        <w:contextualSpacing w:val="0"/>
+        <w:jc w:val="left"/>
+      </w:pPr>
+      <w:r>
+        <w:lastRenderedPageBreak/>
+        <w:br w:type="page"/>
+      </w:r>
+    </w:p>
+    <w:p>
+      <w:pPr>
+        <w:pStyle w:val="Sinespaciado"/>
+        <w:jc w:val="right"/>
+      </w:pPr>
     </w:p>
     <w:sdt>
       <w:sdtPr>
@@ -3014,12 +3043,11 @@
       <w:pPr>
         <w:pStyle w:val="Ttulo1"/>
       </w:pPr>
-      <w:bookmarkStart w:id="0" w:name="_Toc384709609"/>
-      <w:r>
-        <w:lastRenderedPageBreak/>
+      <w:bookmarkStart w:id="1" w:name="_Toc384709609"/>
+      <w:r>
         <w:t>Ilustraciones</w:t>
       </w:r>
-      <w:bookmarkEnd w:id="0"/>
+      <w:bookmarkEnd w:id="1"/>
     </w:p>
     <w:p>
       <w:pPr>
@@ -3644,12 +3672,11 @@
       <w:pPr>
         <w:pStyle w:val="Ttulo1"/>
       </w:pPr>
-      <w:bookmarkStart w:id="1" w:name="_Toc384709610"/>
-      <w:r>
-        <w:lastRenderedPageBreak/>
+      <w:bookmarkStart w:id="2" w:name="_Toc384709610"/>
+      <w:r>
         <w:t>Resumen</w:t>
       </w:r>
-      <w:bookmarkEnd w:id="1"/>
+      <w:bookmarkEnd w:id="2"/>
     </w:p>
     <w:p>
       <w:r>
@@ -3688,12 +3715,11 @@
       <w:pPr>
         <w:pStyle w:val="Ttulo1"/>
       </w:pPr>
-      <w:bookmarkStart w:id="2" w:name="_Toc384709611"/>
-      <w:r>
-        <w:lastRenderedPageBreak/>
+      <w:bookmarkStart w:id="3" w:name="_Toc384709611"/>
+      <w:r>
         <w:t>Antecedentes</w:t>
       </w:r>
-      <w:bookmarkEnd w:id="2"/>
+      <w:bookmarkEnd w:id="3"/>
     </w:p>
     <w:p>
       <w:pPr>
@@ -3809,7 +3835,13 @@
         <w:t xml:space="preserve"> mansaje es consultado, y con los datos de contacto recabados se hace contacto entre tentupagina.com y el prospecto cli</w:t>
       </w:r>
       <w:r>
-        <w:t>ente, con lo que se concreta una cita para presencialmente intentar vender los servicios, de concretarse la venta se puntualiza la fecha de una segunda cita para recabar la información a incorp</w:t>
+        <w:t xml:space="preserve">ente, con lo que se concreta una cita para presencialmente intentar vender los servicios, de concretarse la venta se </w:t>
+      </w:r>
+      <w:r>
+        <w:t>agenda</w:t>
+      </w:r>
+      <w:r>
+        <w:t xml:space="preserve"> la fecha de una segunda cita para recabar la información a incorp</w:t>
       </w:r>
       <w:r>
         <w:t>orar en el sitio web</w:t>
@@ -3823,10 +3855,16 @@
         <w:pStyle w:val="Prrafodelista"/>
       </w:pPr>
       <w:r>
-        <w:t xml:space="preserve">La fecha en que se colecte la información </w:t>
-      </w:r>
-      <w:bookmarkStart w:id="3" w:name="_GoBack"/>
-      <w:bookmarkEnd w:id="3"/>
+        <w:t>A partir de la fecha de colecta de información es cuando se procede a hacer el diseño y codificación del mismo a lenguajes web, esto para posteriormente, hacer la entrega del prototipo de sitio web ya funcional. Una vez que es aprobado dicho prototipo, se concluye el desarrollo completo del proyecto con base en el prototipo presentado.</w:t>
+      </w:r>
+    </w:p>
+    <w:p>
+      <w:pPr>
+        <w:pStyle w:val="Prrafodelista"/>
+      </w:pPr>
+      <w:r>
+        <w:t>Una vez culminado el proyecto, se monta sobre un servidor web para que  el nuevo sitio web pueda ser consultado desde una URL pública, se hace la entrega del proyecto al cliente y se le da mantenimiento al sitio y se verifica que permanezca operativo.</w:t>
+      </w:r>
     </w:p>
     <w:p/>
     <w:p>
@@ -3872,11 +3910,7 @@
         <w:t>ma manual</w:t>
       </w:r>
       <w:r>
-        <w:t xml:space="preserve">; es decir, codificando las </w:t>
-      </w:r>
-      <w:r>
-        <w:lastRenderedPageBreak/>
-        <w:t>instrucciones en su respectivo lenguaje</w:t>
+        <w:t>; es decir, codificando las instrucciones en su respectivo lenguaje</w:t>
       </w:r>
       <w:r>
         <w:t xml:space="preserve"> (HTML, CSS o JavaScript)</w:t>
@@ -4164,7 +4198,6 @@
       </w:pPr>
       <w:bookmarkStart w:id="4" w:name="_Toc384709612"/>
       <w:r>
-        <w:lastRenderedPageBreak/>
         <w:t>P</w:t>
       </w:r>
       <w:r>
@@ -4508,7 +4541,6 @@
         <w:pStyle w:val="Prrafodelista"/>
       </w:pPr>
       <w:r>
-        <w:lastRenderedPageBreak/>
         <w:t>También tenemos alternativas automatizadas basadas en plantillas</w:t>
       </w:r>
       <w:r>
@@ -5001,7 +5033,6 @@
         <w:rPr>
           <w:lang w:val="es-MX"/>
         </w:rPr>
-        <w:lastRenderedPageBreak/>
         <w:t>Se pretende tentativamente emple</w:t>
       </w:r>
       <w:r>
@@ -5358,7 +5389,6 @@
           <w:noProof/>
           <w:lang w:val="es-MX" w:eastAsia="es-MX"/>
         </w:rPr>
-        <w:lastRenderedPageBreak/>
         <w:drawing>
           <wp:inline distT="0" distB="0" distL="0" distR="0" wp14:anchorId="08AFFBF1" wp14:editId="62611348">
             <wp:extent cx="5200650" cy="3150235"/>
@@ -8521,7 +8551,6 @@
       </w:pPr>
       <w:bookmarkStart w:id="13" w:name="_Toc384709617"/>
       <w:r>
-        <w:lastRenderedPageBreak/>
         <w:t>Objetivo general</w:t>
       </w:r>
       <w:bookmarkEnd w:id="13"/>
@@ -8868,7 +8897,6 @@
           <w:rFonts w:asciiTheme="minorHAnsi" w:eastAsiaTheme="minorEastAsia" w:hAnsiTheme="minorHAnsi" w:cstheme="minorBidi"/>
           <w:szCs w:val="21"/>
         </w:rPr>
-        <w:lastRenderedPageBreak/>
         <w:t>S</w:t>
       </w:r>
       <w:r>
@@ -9263,7 +9291,6 @@
       </w:pPr>
       <w:bookmarkStart w:id="18" w:name="_Toc384709622"/>
       <w:r>
-        <w:lastRenderedPageBreak/>
         <w:t>Marco teórico</w:t>
       </w:r>
       <w:bookmarkEnd w:id="18"/>
@@ -9532,7 +9559,6 @@
       </w:pPr>
       <w:bookmarkStart w:id="20" w:name="_Toc384709623"/>
       <w:r>
-        <w:lastRenderedPageBreak/>
         <w:t>Herramientas a utilizar en el proyecto</w:t>
       </w:r>
       <w:bookmarkEnd w:id="20"/>
@@ -10039,7 +10065,6 @@
       </w:pPr>
       <w:bookmarkStart w:id="21" w:name="_Toc384709624"/>
       <w:r>
-        <w:lastRenderedPageBreak/>
         <w:t>Alcances y limitaciones</w:t>
       </w:r>
       <w:bookmarkEnd w:id="21"/>
@@ -10617,7 +10642,6 @@
         <w:pStyle w:val="Cita"/>
       </w:pPr>
       <w:r>
-        <w:lastRenderedPageBreak/>
         <w:t xml:space="preserve"> “Es aquél que muestra todo de una forma clara y sencilla de entender por el usuario. Aunque es imposible crear un sitio que sea claro y eficiente para cada usuario, el diseñador debe esforzarse para mostrar las cosas tan claramente como sea posible, de tal modo que reduzca al mínimo cualquier aspecto que pueda ser confuso”.</w:t>
       </w:r>
       <w:sdt>
@@ -10891,7 +10915,6 @@
       </w:pPr>
       <w:bookmarkStart w:id="26" w:name="_Toc384709627"/>
       <w:r>
-        <w:lastRenderedPageBreak/>
         <w:t>Desarrollo</w:t>
       </w:r>
       <w:bookmarkEnd w:id="26"/>
@@ -11201,7 +11224,6 @@
       </w:r>
       <w:bookmarkStart w:id="28" w:name="_Toc384709628"/>
       <w:r>
-        <w:lastRenderedPageBreak/>
         <w:t>Creación de formulario de registro</w:t>
       </w:r>
       <w:bookmarkEnd w:id="28"/>
@@ -11328,7 +11350,6 @@
       </w:pPr>
       <w:bookmarkStart w:id="30" w:name="_Toc384709630"/>
       <w:r>
-        <w:lastRenderedPageBreak/>
         <w:t>Definición de estilos CSS</w:t>
       </w:r>
       <w:r>
@@ -12123,7 +12144,6 @@
       </w:pPr>
       <w:bookmarkStart w:id="32" w:name="_Toc384709632"/>
       <w:r>
-        <w:lastRenderedPageBreak/>
         <w:t>Integración de repositorio de librerias JavaScript</w:t>
       </w:r>
       <w:bookmarkEnd w:id="32"/>
@@ -12169,7 +12189,6 @@
           <w:rFonts w:ascii="Consolas" w:hAnsi="Consolas" w:cs="Consolas"/>
           <w:lang w:val="es-MX"/>
         </w:rPr>
-        <w:lastRenderedPageBreak/>
         <w:t>jquery-ui-1.9.2.custom.min.js</w:t>
       </w:r>
     </w:p>
@@ -12436,7 +12455,6 @@
           <w:rFonts w:ascii="Consolas" w:hAnsi="Consolas" w:cs="Consolas"/>
           <w:lang w:val="en-GB"/>
         </w:rPr>
-        <w:lastRenderedPageBreak/>
         <w:t>jquery.tagsinput.js</w:t>
       </w:r>
     </w:p>
@@ -12741,7 +12759,6 @@
           <w:rFonts w:ascii="Consolas" w:hAnsi="Consolas" w:cs="Consolas"/>
           <w:lang w:val="en-GB"/>
         </w:rPr>
-        <w:lastRenderedPageBreak/>
         <w:t>jquery.dcjqaccordion.2.7.min.js</w:t>
       </w:r>
     </w:p>
@@ -13084,7 +13101,6 @@
         <w:rPr>
           <w:lang w:val="en-GB"/>
         </w:rPr>
-        <w:lastRenderedPageBreak/>
         <w:br w:type="page"/>
       </w:r>
     </w:p>
@@ -13094,7 +13110,6 @@
       </w:pPr>
       <w:bookmarkStart w:id="33" w:name="_Toc384709633"/>
       <w:r>
-        <w:lastRenderedPageBreak/>
         <w:t>Generación de vista del panel</w:t>
       </w:r>
       <w:r>
@@ -13505,7 +13520,6 @@
         <w:rPr>
           <w:lang w:val="en-GB"/>
         </w:rPr>
-        <w:lastRenderedPageBreak/>
         <w:t>Maquetado del front de panel</w:t>
       </w:r>
       <w:bookmarkEnd w:id="34"/>
@@ -13880,7 +13894,6 @@
         <w:rPr>
           <w:lang w:val="es-MX"/>
         </w:rPr>
-        <w:lastRenderedPageBreak/>
         <w:t>Edición de Json RESTful</w:t>
       </w:r>
       <w:r>
@@ -14243,7 +14256,6 @@
       </w:pPr>
       <w:bookmarkStart w:id="36" w:name="_Toc384709636"/>
       <w:r>
-        <w:lastRenderedPageBreak/>
         <w:t>Conexión de Json con admin</w:t>
       </w:r>
       <w:r>
@@ -14596,7 +14608,6 @@
       </w:pPr>
       <w:bookmarkStart w:id="37" w:name="_Toc384709637"/>
       <w:r>
-        <w:lastRenderedPageBreak/>
         <w:t>Conclusiones parciales</w:t>
       </w:r>
       <w:bookmarkEnd w:id="37"/>
@@ -14795,7 +14806,6 @@
     </w:p>
     <w:p>
       <w:r>
-        <w:lastRenderedPageBreak/>
         <w:t>Gráfica general</w:t>
       </w:r>
     </w:p>
@@ -15135,7 +15145,6 @@
           <w:noProof/>
           <w:lang w:val="es-MX" w:eastAsia="es-MX"/>
         </w:rPr>
-        <w:lastRenderedPageBreak/>
         <w:drawing>
           <wp:inline distT="0" distB="0" distL="0" distR="0" wp14:anchorId="74902AF3" wp14:editId="518FD302">
             <wp:extent cx="5612130" cy="1249680"/>
@@ -34078,7 +34087,7 @@
 </file>
 
 <file path=customXml/itemProps1.xml><?xml version="1.0" encoding="utf-8"?>
-<ds:datastoreItem xmlns:ds="http://schemas.openxmlformats.org/officeDocument/2006/customXml" ds:itemID="{6198A948-912B-4312-916F-3C67F919FA63}">
+<ds:datastoreItem xmlns:ds="http://schemas.openxmlformats.org/officeDocument/2006/customXml" ds:itemID="{DC79C29E-A79F-47F9-BDCD-CBD19946B144}">
   <ds:schemaRefs>
     <ds:schemaRef ds:uri="http://schemas.openxmlformats.org/officeDocument/2006/bibliography"/>
   </ds:schemaRefs>

</xml_diff>